<commit_message>
Implement http client for service
</commit_message>
<xml_diff>
--- a/Intruction Part 4.docx
+++ b/Intruction Part 4.docx
@@ -621,7 +621,9 @@
         </w:tblBorders>
         <w:tblLayout w:type="autofit"/>
         <w:tblCellMar>
+          <w:top w:w="0" w:type="dxa"/>
           <w:left w:w="108" w:type="dxa"/>
+          <w:bottom w:w="0" w:type="dxa"/>
           <w:right w:w="108" w:type="dxa"/>
         </w:tblCellMar>
       </w:tblPr>
@@ -639,7 +641,9 @@
             <w:insideV w:val="single" w:color="auto" w:sz="4" w:space="0"/>
           </w:tblBorders>
           <w:tblCellMar>
+            <w:top w:w="0" w:type="dxa"/>
             <w:left w:w="108" w:type="dxa"/>
+            <w:bottom w:w="0" w:type="dxa"/>
             <w:right w:w="108" w:type="dxa"/>
           </w:tblCellMar>
         </w:tblPrEx>
@@ -649,11 +653,13 @@
           </w:tcPr>
           <w:p>
             <w:pPr>
+              <w:widowControl w:val="0"/>
               <w:numPr>
                 <w:ilvl w:val="0"/>
                 <w:numId w:val="0"/>
               </w:numPr>
               <w:spacing w:line="360" w:lineRule="auto"/>
+              <w:jc w:val="both"/>
               <w:rPr>
                 <w:rFonts w:hint="default" w:ascii="Segoe UI" w:hAnsi="Segoe UI" w:cs="Segoe UI"/>
                 <w:vertAlign w:val="baseline"/>
@@ -1006,6 +1012,7 @@
         </w:numPr>
         <w:spacing w:line="360" w:lineRule="auto"/>
         <w:rPr>
+          <w:rStyle w:val="5"/>
           <w:rFonts w:hint="default"/>
           <w:lang w:val="en-US"/>
         </w:rPr>
@@ -1038,9 +1045,459 @@
           <w:lang w:val="en-US"/>
         </w:rPr>
         <w:t>https://www.youtube.com/watch?v=YSfY7DcfDQM&amp;list=PL_NVFNExoAxclqXo9fLAeP0G2Qp56Fu8C&amp;index=10</w:t>
+      </w:r>
+    </w:p>
+    <w:p>
+      <w:pPr>
+        <w:numPr>
+          <w:ilvl w:val="0"/>
+          <w:numId w:val="0"/>
+        </w:numPr>
+        <w:spacing w:line="360" w:lineRule="auto"/>
+        <w:rPr>
+          <w:rStyle w:val="5"/>
+          <w:rFonts w:hint="default"/>
+          <w:lang w:val="en-US"/>
+        </w:rPr>
+      </w:pPr>
+      <w:r>
+        <w:rPr>
+          <w:rStyle w:val="5"/>
+          <w:rFonts w:hint="default"/>
+          <w:lang w:val="en-US"/>
+        </w:rPr>
+        <w:t>https://www.youtube.com/watch?v=JuJgWSI8sMc&amp;list=PL_NVFNExoAxclqXo9fLAeP0G2Qp56Fu8C&amp;index=11</w:t>
       </w:r>
       <w:bookmarkStart w:id="0" w:name="_GoBack"/>
       <w:bookmarkEnd w:id="0"/>
+    </w:p>
+    <w:p>
+      <w:pPr>
+        <w:numPr>
+          <w:ilvl w:val="0"/>
+          <w:numId w:val="0"/>
+        </w:numPr>
+        <w:spacing w:line="360" w:lineRule="auto"/>
+        <w:rPr>
+          <w:rStyle w:val="5"/>
+          <w:rFonts w:hint="default"/>
+          <w:lang w:val="en-US"/>
+        </w:rPr>
+      </w:pPr>
+    </w:p>
+    <w:p>
+      <w:pPr>
+        <w:numPr>
+          <w:ilvl w:val="0"/>
+          <w:numId w:val="0"/>
+        </w:numPr>
+        <w:spacing w:line="360" w:lineRule="auto"/>
+        <w:jc w:val="center"/>
+        <w:rPr>
+          <w:rStyle w:val="5"/>
+          <w:rFonts w:hint="default"/>
+          <w:b/>
+          <w:bCs/>
+          <w:color w:val="auto"/>
+          <w:u w:val="none"/>
+          <w:lang w:val="en-US"/>
+        </w:rPr>
+      </w:pPr>
+      <w:r>
+        <w:rPr>
+          <w:rStyle w:val="5"/>
+          <w:rFonts w:hint="default"/>
+          <w:b/>
+          <w:bCs/>
+          <w:color w:val="auto"/>
+          <w:u w:val="none"/>
+          <w:lang w:val="en-US"/>
+        </w:rPr>
+        <w:t>IMPLEMENT OBSERVABLE</w:t>
+      </w:r>
+    </w:p>
+    <w:p>
+      <w:pPr>
+        <w:numPr>
+          <w:ilvl w:val="0"/>
+          <w:numId w:val="0"/>
+        </w:numPr>
+        <w:spacing w:line="360" w:lineRule="auto"/>
+        <w:jc w:val="left"/>
+        <w:rPr>
+          <w:rStyle w:val="5"/>
+          <w:rFonts w:hint="default"/>
+          <w:b w:val="0"/>
+          <w:bCs w:val="0"/>
+          <w:color w:val="auto"/>
+          <w:u w:val="none"/>
+          <w:lang w:val="en-US"/>
+        </w:rPr>
+      </w:pPr>
+      <w:r>
+        <w:rPr>
+          <w:rStyle w:val="5"/>
+          <w:rFonts w:hint="default"/>
+          <w:b w:val="0"/>
+          <w:bCs w:val="0"/>
+          <w:color w:val="auto"/>
+          <w:u w:val="none"/>
+          <w:lang w:val="en-US"/>
+        </w:rPr>
+        <w:t xml:space="preserve">Step 1 , Create Interface </w:t>
+      </w:r>
+    </w:p>
+    <w:p>
+      <w:pPr>
+        <w:numPr>
+          <w:ilvl w:val="0"/>
+          <w:numId w:val="0"/>
+        </w:numPr>
+        <w:spacing w:line="360" w:lineRule="auto"/>
+        <w:jc w:val="left"/>
+      </w:pPr>
+      <w:r>
+        <w:drawing>
+          <wp:inline distT="0" distB="0" distL="114300" distR="114300">
+            <wp:extent cx="2825750" cy="844550"/>
+            <wp:effectExtent l="0" t="0" r="6350" b="6350"/>
+            <wp:docPr id="1" name="Picture 1"/>
+            <wp:cNvGraphicFramePr>
+              <a:graphicFrameLocks xmlns:a="http://schemas.openxmlformats.org/drawingml/2006/main" noChangeAspect="1"/>
+            </wp:cNvGraphicFramePr>
+            <a:graphic xmlns:a="http://schemas.openxmlformats.org/drawingml/2006/main">
+              <a:graphicData uri="http://schemas.openxmlformats.org/drawingml/2006/picture">
+                <pic:pic xmlns:pic="http://schemas.openxmlformats.org/drawingml/2006/picture">
+                  <pic:nvPicPr>
+                    <pic:cNvPr id="1" name="Picture 1"/>
+                    <pic:cNvPicPr>
+                      <a:picLocks noChangeAspect="1"/>
+                    </pic:cNvPicPr>
+                  </pic:nvPicPr>
+                  <pic:blipFill>
+                    <a:blip r:embed="rId13"/>
+                    <a:stretch>
+                      <a:fillRect/>
+                    </a:stretch>
+                  </pic:blipFill>
+                  <pic:spPr>
+                    <a:xfrm>
+                      <a:off x="0" y="0"/>
+                      <a:ext cx="2825750" cy="844550"/>
+                    </a:xfrm>
+                    <a:prstGeom prst="rect">
+                      <a:avLst/>
+                    </a:prstGeom>
+                    <a:noFill/>
+                    <a:ln>
+                      <a:noFill/>
+                    </a:ln>
+                  </pic:spPr>
+                </pic:pic>
+              </a:graphicData>
+            </a:graphic>
+          </wp:inline>
+        </w:drawing>
+      </w:r>
+    </w:p>
+    <w:p>
+      <w:pPr>
+        <w:numPr>
+          <w:ilvl w:val="0"/>
+          <w:numId w:val="0"/>
+        </w:numPr>
+        <w:spacing w:line="360" w:lineRule="auto"/>
+        <w:jc w:val="left"/>
+      </w:pPr>
+      <w:r>
+        <w:drawing>
+          <wp:inline distT="0" distB="0" distL="114300" distR="114300">
+            <wp:extent cx="3467100" cy="1060450"/>
+            <wp:effectExtent l="0" t="0" r="0" b="6350"/>
+            <wp:docPr id="2" name="Picture 2"/>
+            <wp:cNvGraphicFramePr>
+              <a:graphicFrameLocks xmlns:a="http://schemas.openxmlformats.org/drawingml/2006/main" noChangeAspect="1"/>
+            </wp:cNvGraphicFramePr>
+            <a:graphic xmlns:a="http://schemas.openxmlformats.org/drawingml/2006/main">
+              <a:graphicData uri="http://schemas.openxmlformats.org/drawingml/2006/picture">
+                <pic:pic xmlns:pic="http://schemas.openxmlformats.org/drawingml/2006/picture">
+                  <pic:nvPicPr>
+                    <pic:cNvPr id="2" name="Picture 2"/>
+                    <pic:cNvPicPr>
+                      <a:picLocks noChangeAspect="1"/>
+                    </pic:cNvPicPr>
+                  </pic:nvPicPr>
+                  <pic:blipFill>
+                    <a:blip r:embed="rId14"/>
+                    <a:stretch>
+                      <a:fillRect/>
+                    </a:stretch>
+                  </pic:blipFill>
+                  <pic:spPr>
+                    <a:xfrm>
+                      <a:off x="0" y="0"/>
+                      <a:ext cx="3467100" cy="1060450"/>
+                    </a:xfrm>
+                    <a:prstGeom prst="rect">
+                      <a:avLst/>
+                    </a:prstGeom>
+                    <a:noFill/>
+                    <a:ln>
+                      <a:noFill/>
+                    </a:ln>
+                  </pic:spPr>
+                </pic:pic>
+              </a:graphicData>
+            </a:graphic>
+          </wp:inline>
+        </w:drawing>
+      </w:r>
+    </w:p>
+    <w:p>
+      <w:pPr>
+        <w:numPr>
+          <w:ilvl w:val="0"/>
+          <w:numId w:val="0"/>
+        </w:numPr>
+        <w:spacing w:line="360" w:lineRule="auto"/>
+        <w:jc w:val="left"/>
+        <w:rPr>
+          <w:rFonts w:hint="default"/>
+          <w:lang w:val="en-US"/>
+        </w:rPr>
+      </w:pPr>
+      <w:r>
+        <w:rPr>
+          <w:rFonts w:hint="default"/>
+          <w:lang w:val="en-US"/>
+        </w:rPr>
+        <w:t>Step 2, Change the method in service (property.service.ts)</w:t>
+      </w:r>
+    </w:p>
+    <w:p>
+      <w:pPr>
+        <w:numPr>
+          <w:ilvl w:val="0"/>
+          <w:numId w:val="0"/>
+        </w:numPr>
+        <w:spacing w:line="360" w:lineRule="auto"/>
+        <w:jc w:val="left"/>
+      </w:pPr>
+      <w:r>
+        <w:drawing>
+          <wp:inline distT="0" distB="0" distL="114300" distR="114300">
+            <wp:extent cx="4641850" cy="584200"/>
+            <wp:effectExtent l="0" t="0" r="6350" b="0"/>
+            <wp:docPr id="3" name="Picture 3"/>
+            <wp:cNvGraphicFramePr>
+              <a:graphicFrameLocks xmlns:a="http://schemas.openxmlformats.org/drawingml/2006/main" noChangeAspect="1"/>
+            </wp:cNvGraphicFramePr>
+            <a:graphic xmlns:a="http://schemas.openxmlformats.org/drawingml/2006/main">
+              <a:graphicData uri="http://schemas.openxmlformats.org/drawingml/2006/picture">
+                <pic:pic xmlns:pic="http://schemas.openxmlformats.org/drawingml/2006/picture">
+                  <pic:nvPicPr>
+                    <pic:cNvPr id="3" name="Picture 3"/>
+                    <pic:cNvPicPr>
+                      <a:picLocks noChangeAspect="1"/>
+                    </pic:cNvPicPr>
+                  </pic:nvPicPr>
+                  <pic:blipFill>
+                    <a:blip r:embed="rId15"/>
+                    <a:stretch>
+                      <a:fillRect/>
+                    </a:stretch>
+                  </pic:blipFill>
+                  <pic:spPr>
+                    <a:xfrm>
+                      <a:off x="0" y="0"/>
+                      <a:ext cx="4641850" cy="584200"/>
+                    </a:xfrm>
+                    <a:prstGeom prst="rect">
+                      <a:avLst/>
+                    </a:prstGeom>
+                    <a:noFill/>
+                    <a:ln>
+                      <a:noFill/>
+                    </a:ln>
+                  </pic:spPr>
+                </pic:pic>
+              </a:graphicData>
+            </a:graphic>
+          </wp:inline>
+        </w:drawing>
+      </w:r>
+    </w:p>
+    <w:p>
+      <w:pPr>
+        <w:numPr>
+          <w:ilvl w:val="0"/>
+          <w:numId w:val="0"/>
+        </w:numPr>
+        <w:spacing w:line="360" w:lineRule="auto"/>
+        <w:jc w:val="left"/>
+      </w:pPr>
+    </w:p>
+    <w:p>
+      <w:pPr>
+        <w:numPr>
+          <w:ilvl w:val="0"/>
+          <w:numId w:val="0"/>
+        </w:numPr>
+        <w:spacing w:line="360" w:lineRule="auto"/>
+        <w:jc w:val="left"/>
+        <w:rPr>
+          <w:rFonts w:hint="default"/>
+          <w:lang w:val="en-US"/>
+        </w:rPr>
+      </w:pPr>
+      <w:r>
+        <w:rPr>
+          <w:rFonts w:hint="default"/>
+          <w:lang w:val="en-US"/>
+        </w:rPr>
+        <w:t>Step 3, Change varible "Properties" into the type (property-list.component.ts)</w:t>
+      </w:r>
+    </w:p>
+    <w:p>
+      <w:pPr>
+        <w:numPr>
+          <w:ilvl w:val="0"/>
+          <w:numId w:val="0"/>
+        </w:numPr>
+        <w:spacing w:line="360" w:lineRule="auto"/>
+        <w:jc w:val="left"/>
+      </w:pPr>
+      <w:r>
+        <w:drawing>
+          <wp:inline distT="0" distB="0" distL="114300" distR="114300">
+            <wp:extent cx="4838700" cy="2654300"/>
+            <wp:effectExtent l="0" t="0" r="0" b="0"/>
+            <wp:docPr id="4" name="Picture 4"/>
+            <wp:cNvGraphicFramePr>
+              <a:graphicFrameLocks xmlns:a="http://schemas.openxmlformats.org/drawingml/2006/main" noChangeAspect="1"/>
+            </wp:cNvGraphicFramePr>
+            <a:graphic xmlns:a="http://schemas.openxmlformats.org/drawingml/2006/main">
+              <a:graphicData uri="http://schemas.openxmlformats.org/drawingml/2006/picture">
+                <pic:pic xmlns:pic="http://schemas.openxmlformats.org/drawingml/2006/picture">
+                  <pic:nvPicPr>
+                    <pic:cNvPr id="4" name="Picture 4"/>
+                    <pic:cNvPicPr>
+                      <a:picLocks noChangeAspect="1"/>
+                    </pic:cNvPicPr>
+                  </pic:nvPicPr>
+                  <pic:blipFill>
+                    <a:blip r:embed="rId16"/>
+                    <a:stretch>
+                      <a:fillRect/>
+                    </a:stretch>
+                  </pic:blipFill>
+                  <pic:spPr>
+                    <a:xfrm>
+                      <a:off x="0" y="0"/>
+                      <a:ext cx="4838700" cy="2654300"/>
+                    </a:xfrm>
+                    <a:prstGeom prst="rect">
+                      <a:avLst/>
+                    </a:prstGeom>
+                    <a:noFill/>
+                    <a:ln>
+                      <a:noFill/>
+                    </a:ln>
+                  </pic:spPr>
+                </pic:pic>
+              </a:graphicData>
+            </a:graphic>
+          </wp:inline>
+        </w:drawing>
+      </w:r>
+    </w:p>
+    <w:p>
+      <w:pPr>
+        <w:numPr>
+          <w:ilvl w:val="0"/>
+          <w:numId w:val="0"/>
+        </w:numPr>
+        <w:spacing w:line="360" w:lineRule="auto"/>
+        <w:jc w:val="left"/>
+      </w:pPr>
+    </w:p>
+    <w:p>
+      <w:pPr>
+        <w:numPr>
+          <w:ilvl w:val="0"/>
+          <w:numId w:val="0"/>
+        </w:numPr>
+        <w:spacing w:line="360" w:lineRule="auto"/>
+        <w:jc w:val="left"/>
+        <w:rPr>
+          <w:rFonts w:hint="default"/>
+          <w:lang w:val="en-US"/>
+        </w:rPr>
+      </w:pPr>
+      <w:r>
+        <w:rPr>
+          <w:rFonts w:hint="default"/>
+          <w:lang w:val="en-US"/>
+        </w:rPr>
+        <w:t>Step 4, change at Input decorator</w:t>
+      </w:r>
+    </w:p>
+    <w:p>
+      <w:pPr>
+        <w:numPr>
+          <w:ilvl w:val="0"/>
+          <w:numId w:val="0"/>
+        </w:numPr>
+        <w:spacing w:line="360" w:lineRule="auto"/>
+        <w:jc w:val="left"/>
+        <w:rPr>
+          <w:rFonts w:hint="default"/>
+          <w:lang w:val="en-US"/>
+        </w:rPr>
+      </w:pPr>
+      <w:r>
+        <w:drawing>
+          <wp:inline distT="0" distB="0" distL="114300" distR="114300">
+            <wp:extent cx="3575050" cy="781050"/>
+            <wp:effectExtent l="0" t="0" r="6350" b="6350"/>
+            <wp:docPr id="5" name="Picture 5"/>
+            <wp:cNvGraphicFramePr>
+              <a:graphicFrameLocks xmlns:a="http://schemas.openxmlformats.org/drawingml/2006/main" noChangeAspect="1"/>
+            </wp:cNvGraphicFramePr>
+            <a:graphic xmlns:a="http://schemas.openxmlformats.org/drawingml/2006/main">
+              <a:graphicData uri="http://schemas.openxmlformats.org/drawingml/2006/picture">
+                <pic:pic xmlns:pic="http://schemas.openxmlformats.org/drawingml/2006/picture">
+                  <pic:nvPicPr>
+                    <pic:cNvPr id="5" name="Picture 5"/>
+                    <pic:cNvPicPr>
+                      <a:picLocks noChangeAspect="1"/>
+                    </pic:cNvPicPr>
+                  </pic:nvPicPr>
+                  <pic:blipFill>
+                    <a:blip r:embed="rId17"/>
+                    <a:stretch>
+                      <a:fillRect/>
+                    </a:stretch>
+                  </pic:blipFill>
+                  <pic:spPr>
+                    <a:xfrm>
+                      <a:off x="0" y="0"/>
+                      <a:ext cx="3575050" cy="781050"/>
+                    </a:xfrm>
+                    <a:prstGeom prst="rect">
+                      <a:avLst/>
+                    </a:prstGeom>
+                    <a:noFill/>
+                    <a:ln>
+                      <a:noFill/>
+                    </a:ln>
+                  </pic:spPr>
+                </pic:pic>
+              </a:graphicData>
+            </a:graphic>
+          </wp:inline>
+        </w:drawing>
+      </w:r>
       <w:r>
         <w:rPr>
           <w:rStyle w:val="5"/>

</xml_diff>